<commit_message>
Added mistakenly deleted folder with user stories and use cases file.
</commit_message>
<xml_diff>
--- a/project/Phase 2/Sprint2/58175_João Reis+57911_Pedro Gouveia/Custom_Entry_Fields.docx
+++ b/project/Phase 2/Sprint2/58175_João Reis+57911_Pedro Gouveia/Custom_Entry_Fields.docx
@@ -4,7 +4,7 @@
   <w:body>
     <w:p>
       <w:pPr>
-        <w:pStyle w:val="Ttulo1"/>
+        <w:pStyle w:val="Heading1"/>
         <w:jc w:val="center"/>
         <w:rPr>
           <w:b/>
@@ -57,7 +57,31 @@
         <w:rPr>
           <w:lang w:val="en-GB"/>
         </w:rPr>
-        <w:t xml:space="preserve"> As a user, I want custom entry fields, so I can customize entry types more easily.</w:t>
+        <w:t xml:space="preserve"> </w:t>
+      </w:r>
+      <w:r>
+        <w:rPr>
+          <w:lang w:val="en-GB"/>
+        </w:rPr>
+        <w:t>As a user, I want a</w:t>
+      </w:r>
+      <w:r>
+        <w:rPr>
+          <w:lang w:val="en-GB"/>
+        </w:rPr>
+        <w:t>n extra</w:t>
+      </w:r>
+      <w:r>
+        <w:rPr>
+          <w:lang w:val="en-GB"/>
+        </w:rPr>
+        <w:t xml:space="preserve"> field in a specific entry type field</w:t>
+      </w:r>
+      <w:r>
+        <w:rPr>
+          <w:lang w:val="en-GB"/>
+        </w:rPr>
+        <w:t>, so I can just fill out the extra spaces I was given.</w:t>
       </w:r>
     </w:p>
     <w:p>
@@ -322,7 +346,7 @@
     </w:p>
     <w:p>
       <w:pPr>
-        <w:pStyle w:val="Ttulo2"/>
+        <w:pStyle w:val="Heading2"/>
         <w:rPr>
           <w:b/>
           <w:bCs/>
@@ -429,7 +453,7 @@
     </w:p>
     <w:p>
       <w:pPr>
-        <w:pStyle w:val="PargrafodaLista"/>
+        <w:pStyle w:val="ListParagraph"/>
         <w:numPr>
           <w:ilvl w:val="0"/>
           <w:numId w:val="4"/>
@@ -449,7 +473,7 @@
     </w:p>
     <w:p>
       <w:pPr>
-        <w:pStyle w:val="PargrafodaLista"/>
+        <w:pStyle w:val="ListParagraph"/>
         <w:numPr>
           <w:ilvl w:val="0"/>
           <w:numId w:val="4"/>
@@ -476,7 +500,7 @@
     </w:p>
     <w:p>
       <w:pPr>
-        <w:pStyle w:val="PargrafodaLista"/>
+        <w:pStyle w:val="ListParagraph"/>
         <w:numPr>
           <w:ilvl w:val="0"/>
           <w:numId w:val="4"/>
@@ -496,7 +520,7 @@
     </w:p>
     <w:p>
       <w:pPr>
-        <w:pStyle w:val="PargrafodaLista"/>
+        <w:pStyle w:val="ListParagraph"/>
         <w:numPr>
           <w:ilvl w:val="0"/>
           <w:numId w:val="4"/>
@@ -516,7 +540,7 @@
     </w:p>
     <w:p>
       <w:pPr>
-        <w:pStyle w:val="PargrafodaLista"/>
+        <w:pStyle w:val="ListParagraph"/>
         <w:numPr>
           <w:ilvl w:val="0"/>
           <w:numId w:val="1"/>
@@ -536,7 +560,7 @@
     </w:p>
     <w:p>
       <w:pPr>
-        <w:pStyle w:val="PargrafodaLista"/>
+        <w:pStyle w:val="ListParagraph"/>
         <w:numPr>
           <w:ilvl w:val="0"/>
           <w:numId w:val="1"/>
@@ -588,7 +612,7 @@
     </w:p>
     <w:p>
       <w:pPr>
-        <w:pStyle w:val="Ttulo2"/>
+        <w:pStyle w:val="Heading2"/>
         <w:rPr>
           <w:b/>
           <w:bCs/>
@@ -701,7 +725,7 @@
     </w:p>
     <w:p>
       <w:pPr>
-        <w:pStyle w:val="Ttulo2"/>
+        <w:pStyle w:val="Heading2"/>
         <w:rPr>
           <w:b/>
           <w:bCs/>
@@ -712,7 +736,7 @@
     </w:p>
     <w:p>
       <w:pPr>
-        <w:pStyle w:val="PargrafodaLista"/>
+        <w:pStyle w:val="ListParagraph"/>
         <w:numPr>
           <w:ilvl w:val="0"/>
           <w:numId w:val="6"/>
@@ -774,7 +798,7 @@
     </w:p>
     <w:p>
       <w:pPr>
-        <w:pStyle w:val="PargrafodaLista"/>
+        <w:pStyle w:val="ListParagraph"/>
         <w:numPr>
           <w:ilvl w:val="0"/>
           <w:numId w:val="6"/>
@@ -801,7 +825,7 @@
     </w:p>
     <w:p>
       <w:pPr>
-        <w:pStyle w:val="PargrafodaLista"/>
+        <w:pStyle w:val="ListParagraph"/>
         <w:numPr>
           <w:ilvl w:val="0"/>
           <w:numId w:val="5"/>
@@ -823,33 +847,12 @@
           <w:color w:val="000000"/>
           <w:lang w:val="en-GB"/>
         </w:rPr>
-        <w:t xml:space="preserve">Stores the information written inside an </w:t>
-      </w:r>
-      <w:r>
-        <w:rPr>
-          <w:color w:val="000000"/>
-          <w:lang w:val="en-GB"/>
-        </w:rPr>
-        <w:t>‘Languages</w:t>
-      </w:r>
-      <w:r>
-        <w:rPr>
-          <w:color w:val="000000"/>
-          <w:lang w:val="en-GB"/>
-        </w:rPr>
-        <w:t>’ field</w:t>
-      </w:r>
-      <w:r>
-        <w:rPr>
-          <w:color w:val="000000"/>
-          <w:lang w:val="en-GB"/>
-        </w:rPr>
-        <w:t>.</w:t>
+        <w:t>Stores the information written inside an ‘Languages’ field.</w:t>
       </w:r>
     </w:p>
     <w:p>
       <w:pPr>
-        <w:pStyle w:val="PargrafodaLista"/>
+        <w:pStyle w:val="ListParagraph"/>
         <w:numPr>
           <w:ilvl w:val="0"/>
           <w:numId w:val="5"/>
@@ -869,7 +872,7 @@
     </w:p>
     <w:p>
       <w:pPr>
-        <w:pStyle w:val="PargrafodaLista"/>
+        <w:pStyle w:val="ListParagraph"/>
         <w:numPr>
           <w:ilvl w:val="0"/>
           <w:numId w:val="1"/>
@@ -889,7 +892,7 @@
     </w:p>
     <w:p>
       <w:pPr>
-        <w:pStyle w:val="PargrafodaLista"/>
+        <w:pStyle w:val="ListParagraph"/>
         <w:numPr>
           <w:ilvl w:val="0"/>
           <w:numId w:val="1"/>
@@ -2014,11 +2017,11 @@
       <w:lang w:val="pt-PT"/>
     </w:rPr>
   </w:style>
-  <w:style w:type="paragraph" w:styleId="Ttulo1">
+  <w:style w:type="paragraph" w:styleId="Heading1">
     <w:name w:val="heading 1"/>
     <w:basedOn w:val="Normal"/>
     <w:next w:val="Normal"/>
-    <w:link w:val="Ttulo1Carter"/>
+    <w:link w:val="Heading1Char"/>
     <w:uiPriority w:val="9"/>
     <w:qFormat/>
     <w:rsid w:val="007406F0"/>
@@ -2035,11 +2038,11 @@
       <w:szCs w:val="32"/>
     </w:rPr>
   </w:style>
-  <w:style w:type="paragraph" w:styleId="Ttulo2">
+  <w:style w:type="paragraph" w:styleId="Heading2">
     <w:name w:val="heading 2"/>
     <w:basedOn w:val="Normal"/>
     <w:next w:val="Normal"/>
-    <w:link w:val="Ttulo2Carter"/>
+    <w:link w:val="Heading2Char"/>
     <w:uiPriority w:val="9"/>
     <w:unhideWhenUsed/>
     <w:qFormat/>
@@ -2057,13 +2060,13 @@
       <w:szCs w:val="26"/>
     </w:rPr>
   </w:style>
-  <w:style w:type="character" w:default="1" w:styleId="Tipodeletrapredefinidodopargrafo">
+  <w:style w:type="character" w:default="1" w:styleId="DefaultParagraphFont">
     <w:name w:val="Default Paragraph Font"/>
     <w:uiPriority w:val="1"/>
     <w:semiHidden/>
     <w:unhideWhenUsed/>
   </w:style>
-  <w:style w:type="table" w:default="1" w:styleId="Tabelanormal">
+  <w:style w:type="table" w:default="1" w:styleId="TableNormal">
     <w:name w:val="Normal Table"/>
     <w:uiPriority w:val="99"/>
     <w:semiHidden/>
@@ -2078,16 +2081,16 @@
       </w:tblCellMar>
     </w:tblPr>
   </w:style>
-  <w:style w:type="numbering" w:default="1" w:styleId="Semlista">
+  <w:style w:type="numbering" w:default="1" w:styleId="NoList">
     <w:name w:val="No List"/>
     <w:uiPriority w:val="99"/>
     <w:semiHidden/>
     <w:unhideWhenUsed/>
   </w:style>
-  <w:style w:type="character" w:customStyle="1" w:styleId="Ttulo1Carter">
-    <w:name w:val="Título 1 Caráter"/>
-    <w:basedOn w:val="Tipodeletrapredefinidodopargrafo"/>
-    <w:link w:val="Ttulo1"/>
+  <w:style w:type="character" w:customStyle="1" w:styleId="Heading1Char">
+    <w:name w:val="Heading 1 Char"/>
+    <w:basedOn w:val="DefaultParagraphFont"/>
+    <w:link w:val="Heading1"/>
     <w:uiPriority w:val="9"/>
     <w:rsid w:val="007406F0"/>
     <w:rPr>
@@ -2098,10 +2101,10 @@
       <w:lang w:val="pt-PT"/>
     </w:rPr>
   </w:style>
-  <w:style w:type="character" w:customStyle="1" w:styleId="Ttulo2Carter">
-    <w:name w:val="Título 2 Caráter"/>
-    <w:basedOn w:val="Tipodeletrapredefinidodopargrafo"/>
-    <w:link w:val="Ttulo2"/>
+  <w:style w:type="character" w:customStyle="1" w:styleId="Heading2Char">
+    <w:name w:val="Heading 2 Char"/>
+    <w:basedOn w:val="DefaultParagraphFont"/>
+    <w:link w:val="Heading2"/>
     <w:uiPriority w:val="9"/>
     <w:rsid w:val="00B869CB"/>
     <w:rPr>
@@ -2112,7 +2115,7 @@
       <w:lang w:val="pt-PT"/>
     </w:rPr>
   </w:style>
-  <w:style w:type="paragraph" w:styleId="PargrafodaLista">
+  <w:style w:type="paragraph" w:styleId="ListParagraph">
     <w:name w:val="List Paragraph"/>
     <w:basedOn w:val="Normal"/>
     <w:uiPriority w:val="34"/>

</xml_diff>

<commit_message>
Added another user story and fixed some minor text.
</commit_message>
<xml_diff>
--- a/project/Phase 2/Sprint2/58175_João Reis+57911_Pedro Gouveia/Custom_Entry_Fields.docx
+++ b/project/Phase 2/Sprint2/58175_João Reis+57911_Pedro Gouveia/Custom_Entry_Fields.docx
@@ -51,137 +51,7 @@
           <w:bCs/>
           <w:lang w:val="en-GB"/>
         </w:rPr>
-        <w:t>User Story:</w:t>
-      </w:r>
-      <w:r>
-        <w:rPr>
-          <w:lang w:val="en-GB"/>
-        </w:rPr>
-        <w:t xml:space="preserve"> </w:t>
-      </w:r>
-      <w:r>
-        <w:rPr>
-          <w:lang w:val="en-GB"/>
-        </w:rPr>
-        <w:t>As a user, I want a</w:t>
-      </w:r>
-      <w:r>
-        <w:rPr>
-          <w:lang w:val="en-GB"/>
-        </w:rPr>
-        <w:t>n extra</w:t>
-      </w:r>
-      <w:r>
-        <w:rPr>
-          <w:lang w:val="en-GB"/>
-        </w:rPr>
-        <w:t xml:space="preserve"> field in a specific entry type field</w:t>
-      </w:r>
-      <w:r>
-        <w:rPr>
-          <w:lang w:val="en-GB"/>
-        </w:rPr>
-        <w:t>, so I can just fill out the extra spaces I was given.</w:t>
-      </w:r>
-    </w:p>
-    <w:p>
-      <w:pPr>
-        <w:jc w:val="both"/>
-        <w:rPr>
-          <w:u w:val="single"/>
-          <w:lang w:val="en-GB"/>
-        </w:rPr>
-      </w:pPr>
-      <w:r>
-        <w:rPr>
-          <w:lang w:val="en-GB"/>
-        </w:rPr>
-        <w:t xml:space="preserve">This functionality also allows a code-based way to easily add custom fields to one or more entry types. The field </w:t>
-      </w:r>
-      <w:r>
-        <w:rPr>
-          <w:lang w:val="en-GB"/>
-        </w:rPr>
-        <w:t>‘</w:t>
-      </w:r>
-      <w:r>
-        <w:rPr>
-          <w:lang w:val="en-GB"/>
-        </w:rPr>
-        <w:t>Accredited By</w:t>
-      </w:r>
-      <w:r>
-        <w:rPr>
-          <w:lang w:val="en-GB"/>
-        </w:rPr>
-        <w:t>’</w:t>
-      </w:r>
-      <w:r>
-        <w:rPr>
-          <w:lang w:val="en-GB"/>
-        </w:rPr>
-        <w:t xml:space="preserve"> is only present in Article, </w:t>
-      </w:r>
-      <w:proofErr w:type="spellStart"/>
-      <w:r>
-        <w:rPr>
-          <w:u w:val="single"/>
-          <w:lang w:val="en-GB"/>
-        </w:rPr>
-        <w:t>Master</w:t>
-      </w:r>
-      <w:r>
-        <w:rPr>
-          <w:u w:val="single"/>
-          <w:lang w:val="en-GB"/>
-        </w:rPr>
-        <w:t>sT</w:t>
-      </w:r>
-      <w:r>
-        <w:rPr>
-          <w:u w:val="single"/>
-          <w:lang w:val="en-GB"/>
-        </w:rPr>
-        <w:t>hesis</w:t>
-      </w:r>
-      <w:proofErr w:type="spellEnd"/>
-      <w:r>
-        <w:rPr>
-          <w:lang w:val="en-GB"/>
-        </w:rPr>
-        <w:t xml:space="preserve"> and </w:t>
-      </w:r>
-      <w:proofErr w:type="spellStart"/>
-      <w:r>
-        <w:rPr>
-          <w:lang w:val="en-GB"/>
-        </w:rPr>
-        <w:t>Ph</w:t>
-      </w:r>
-      <w:r>
-        <w:rPr>
-          <w:lang w:val="en-GB"/>
-        </w:rPr>
-        <w:t>dT</w:t>
-      </w:r>
-      <w:r>
-        <w:rPr>
-          <w:lang w:val="en-GB"/>
-        </w:rPr>
-        <w:t>hesis</w:t>
-      </w:r>
-      <w:proofErr w:type="spellEnd"/>
-      <w:r>
-        <w:rPr>
-          <w:lang w:val="en-GB"/>
-        </w:rPr>
-        <w:t xml:space="preserve"> entries, for example</w:t>
-      </w:r>
-      <w:r>
-        <w:rPr>
-          <w:lang w:val="en-GB"/>
-        </w:rPr>
-        <w:t xml:space="preserve"> </w:t>
+        <w:t>User Story</w:t>
       </w:r>
       <w:r>
         <w:rPr>
@@ -189,7 +59,7 @@
           <w:bCs/>
           <w:lang w:val="en-GB"/>
         </w:rPr>
-        <w:t>(JR</w:t>
+        <w:t xml:space="preserve"> 1</w:t>
       </w:r>
       <w:r>
         <w:rPr>
@@ -197,113 +67,37 @@
           <w:bCs/>
           <w:lang w:val="en-GB"/>
         </w:rPr>
-        <w:t>1</w:t>
-      </w:r>
+        <w:t>:</w:t>
+      </w:r>
+      <w:r>
+        <w:rPr>
+          <w:lang w:val="en-GB"/>
+        </w:rPr>
+        <w:t xml:space="preserve"> </w:t>
+      </w:r>
+      <w:r>
+        <w:rPr>
+          <w:lang w:val="en-GB"/>
+        </w:rPr>
+        <w:t>As a user, I want an extra field in a specific entry type field, so I can just fill out the extra spaces I was given.</w:t>
+      </w:r>
+    </w:p>
+    <w:p>
+      <w:pPr>
+        <w:pBdr>
+          <w:bottom w:val="single" w:sz="12" w:space="1" w:color="auto"/>
+        </w:pBdr>
+        <w:rPr>
+          <w:lang w:val="en-GB"/>
+        </w:rPr>
+      </w:pPr>
       <w:r>
         <w:rPr>
           <w:b/>
           <w:bCs/>
           <w:lang w:val="en-GB"/>
         </w:rPr>
-        <w:t>)</w:t>
-      </w:r>
-      <w:r>
-        <w:rPr>
-          <w:lang w:val="en-GB"/>
-        </w:rPr>
-        <w:t>.</w:t>
-      </w:r>
-    </w:p>
-    <w:p>
-      <w:pPr>
-        <w:jc w:val="both"/>
-        <w:rPr>
-          <w:lang w:val="en-GB"/>
-        </w:rPr>
-      </w:pPr>
-      <w:r>
-        <w:rPr>
-          <w:lang w:val="en-GB"/>
-        </w:rPr>
-        <w:t xml:space="preserve">Additionally, the functionality also allows the introduction of </w:t>
-      </w:r>
-      <w:r>
-        <w:rPr>
-          <w:lang w:val="en-GB"/>
-        </w:rPr>
-        <w:t>fields to every type of entry available in the program</w:t>
-      </w:r>
-      <w:r>
-        <w:rPr>
-          <w:lang w:val="en-GB"/>
-        </w:rPr>
-        <w:t>.</w:t>
-      </w:r>
-      <w:r>
-        <w:rPr>
-          <w:lang w:val="en-GB"/>
-        </w:rPr>
-        <w:t xml:space="preserve"> </w:t>
-      </w:r>
-      <w:r>
-        <w:rPr>
-          <w:lang w:val="en-GB"/>
-        </w:rPr>
-        <w:t xml:space="preserve">The </w:t>
-      </w:r>
-      <w:r>
-        <w:rPr>
-          <w:lang w:val="en-GB"/>
-        </w:rPr>
-        <w:t>‘</w:t>
-      </w:r>
-      <w:r>
-        <w:rPr>
-          <w:lang w:val="en-GB"/>
-        </w:rPr>
-        <w:t>Languages</w:t>
-      </w:r>
-      <w:r>
-        <w:rPr>
-          <w:lang w:val="en-GB"/>
-        </w:rPr>
-        <w:t>’</w:t>
-      </w:r>
-      <w:r>
-        <w:rPr>
-          <w:lang w:val="en-GB"/>
-        </w:rPr>
-        <w:t xml:space="preserve"> field is such an example, as it is present in the “</w:t>
-      </w:r>
-      <w:r>
-        <w:rPr>
-          <w:lang w:val="en-GB"/>
-        </w:rPr>
-        <w:t>Optional</w:t>
-      </w:r>
-      <w:r>
-        <w:rPr>
-          <w:lang w:val="en-GB"/>
-        </w:rPr>
-        <w:t xml:space="preserve"> Fields” tab </w:t>
-      </w:r>
-      <w:r>
-        <w:rPr>
-          <w:lang w:val="en-GB"/>
-        </w:rPr>
-        <w:t>in</w:t>
-      </w:r>
-      <w:r>
-        <w:rPr>
-          <w:lang w:val="en-GB"/>
-        </w:rPr>
-        <w:t xml:space="preserve"> every kind of search method</w:t>
-      </w:r>
-      <w:r>
-        <w:rPr>
-          <w:lang w:val="en-GB"/>
-        </w:rPr>
-        <w:t xml:space="preserve"> </w:t>
+        <w:t>User Story</w:t>
       </w:r>
       <w:r>
         <w:rPr>
@@ -311,7 +105,129 @@
           <w:bCs/>
           <w:lang w:val="en-GB"/>
         </w:rPr>
-        <w:t>(JR</w:t>
+        <w:t xml:space="preserve"> 2</w:t>
+      </w:r>
+      <w:r>
+        <w:rPr>
+          <w:lang w:val="en-GB"/>
+        </w:rPr>
+        <w:t>: As a user, I want a general field that’s present in every type of entry on the “Required Fields” Tab.</w:t>
+      </w:r>
+    </w:p>
+    <w:p>
+      <w:pPr>
+        <w:pBdr>
+          <w:bottom w:val="single" w:sz="12" w:space="1" w:color="auto"/>
+        </w:pBdr>
+        <w:rPr>
+          <w:lang w:val="en-GB"/>
+        </w:rPr>
+      </w:pPr>
+      <w:r>
+        <w:rPr>
+          <w:lang w:val="en-GB"/>
+        </w:rPr>
+        <w:t xml:space="preserve"> </w:t>
+      </w:r>
+    </w:p>
+    <w:p>
+      <w:pPr>
+        <w:jc w:val="both"/>
+        <w:rPr>
+          <w:u w:val="single"/>
+          <w:lang w:val="en-GB"/>
+        </w:rPr>
+      </w:pPr>
+      <w:r>
+        <w:rPr>
+          <w:lang w:val="en-GB"/>
+        </w:rPr>
+        <w:t xml:space="preserve">This functionality also allows a code-based way to easily add custom fields to one or more entry types. The field </w:t>
+      </w:r>
+      <w:r>
+        <w:rPr>
+          <w:lang w:val="en-GB"/>
+        </w:rPr>
+        <w:t>‘</w:t>
+      </w:r>
+      <w:r>
+        <w:rPr>
+          <w:lang w:val="en-GB"/>
+        </w:rPr>
+        <w:t>Accredited By</w:t>
+      </w:r>
+      <w:r>
+        <w:rPr>
+          <w:lang w:val="en-GB"/>
+        </w:rPr>
+        <w:t>’</w:t>
+      </w:r>
+      <w:r>
+        <w:rPr>
+          <w:lang w:val="en-GB"/>
+        </w:rPr>
+        <w:t xml:space="preserve"> is only present in Article, </w:t>
+      </w:r>
+      <w:proofErr w:type="spellStart"/>
+      <w:r>
+        <w:rPr>
+          <w:u w:val="single"/>
+          <w:lang w:val="en-GB"/>
+        </w:rPr>
+        <w:t>Master</w:t>
+      </w:r>
+      <w:r>
+        <w:rPr>
+          <w:u w:val="single"/>
+          <w:lang w:val="en-GB"/>
+        </w:rPr>
+        <w:t>sT</w:t>
+      </w:r>
+      <w:r>
+        <w:rPr>
+          <w:u w:val="single"/>
+          <w:lang w:val="en-GB"/>
+        </w:rPr>
+        <w:t>hesis</w:t>
+      </w:r>
+      <w:proofErr w:type="spellEnd"/>
+      <w:r>
+        <w:rPr>
+          <w:lang w:val="en-GB"/>
+        </w:rPr>
+        <w:t xml:space="preserve"> and </w:t>
+      </w:r>
+      <w:proofErr w:type="spellStart"/>
+      <w:r>
+        <w:rPr>
+          <w:lang w:val="en-GB"/>
+        </w:rPr>
+        <w:t>Ph</w:t>
+      </w:r>
+      <w:r>
+        <w:rPr>
+          <w:lang w:val="en-GB"/>
+        </w:rPr>
+        <w:t>dT</w:t>
+      </w:r>
+      <w:r>
+        <w:rPr>
+          <w:lang w:val="en-GB"/>
+        </w:rPr>
+        <w:t>hesis</w:t>
+      </w:r>
+      <w:proofErr w:type="spellEnd"/>
+      <w:r>
+        <w:rPr>
+          <w:lang w:val="en-GB"/>
+        </w:rPr>
+        <w:t xml:space="preserve"> entries, for example</w:t>
+      </w:r>
+      <w:r>
+        <w:rPr>
+          <w:lang w:val="en-GB"/>
+        </w:rPr>
+        <w:t xml:space="preserve"> </w:t>
       </w:r>
       <w:r>
         <w:rPr>
@@ -319,7 +235,7 @@
           <w:bCs/>
           <w:lang w:val="en-GB"/>
         </w:rPr>
-        <w:t>2</w:t>
+        <w:t>(JR</w:t>
       </w:r>
       <w:r>
         <w:rPr>
@@ -327,6 +243,14 @@
           <w:bCs/>
           <w:lang w:val="en-GB"/>
         </w:rPr>
+        <w:t>1</w:t>
+      </w:r>
+      <w:r>
+        <w:rPr>
+          <w:b/>
+          <w:bCs/>
+          <w:lang w:val="en-GB"/>
+        </w:rPr>
         <w:t>)</w:t>
       </w:r>
       <w:r>
@@ -335,6 +259,142 @@
         </w:rPr>
         <w:t>.</w:t>
       </w:r>
+    </w:p>
+    <w:p>
+      <w:pPr>
+        <w:pBdr>
+          <w:bottom w:val="single" w:sz="12" w:space="1" w:color="auto"/>
+        </w:pBdr>
+        <w:jc w:val="both"/>
+        <w:rPr>
+          <w:lang w:val="en-GB"/>
+        </w:rPr>
+      </w:pPr>
+      <w:r>
+        <w:rPr>
+          <w:lang w:val="en-GB"/>
+        </w:rPr>
+        <w:t xml:space="preserve">Additionally, the functionality also allows the introduction of </w:t>
+      </w:r>
+      <w:r>
+        <w:rPr>
+          <w:lang w:val="en-GB"/>
+        </w:rPr>
+        <w:t>fields to every type of entry available in the program</w:t>
+      </w:r>
+      <w:r>
+        <w:rPr>
+          <w:lang w:val="en-GB"/>
+        </w:rPr>
+        <w:t>.</w:t>
+      </w:r>
+      <w:r>
+        <w:rPr>
+          <w:lang w:val="en-GB"/>
+        </w:rPr>
+        <w:t xml:space="preserve"> </w:t>
+      </w:r>
+      <w:r>
+        <w:rPr>
+          <w:lang w:val="en-GB"/>
+        </w:rPr>
+        <w:t xml:space="preserve">The </w:t>
+      </w:r>
+      <w:r>
+        <w:rPr>
+          <w:lang w:val="en-GB"/>
+        </w:rPr>
+        <w:t>‘</w:t>
+      </w:r>
+      <w:r>
+        <w:rPr>
+          <w:lang w:val="en-GB"/>
+        </w:rPr>
+        <w:t>Languages</w:t>
+      </w:r>
+      <w:r>
+        <w:rPr>
+          <w:lang w:val="en-GB"/>
+        </w:rPr>
+        <w:t>’</w:t>
+      </w:r>
+      <w:r>
+        <w:rPr>
+          <w:lang w:val="en-GB"/>
+        </w:rPr>
+        <w:t xml:space="preserve"> field is such an example, as it is present in the “</w:t>
+      </w:r>
+      <w:r>
+        <w:rPr>
+          <w:lang w:val="en-GB"/>
+        </w:rPr>
+        <w:t>Optional</w:t>
+      </w:r>
+      <w:r>
+        <w:rPr>
+          <w:lang w:val="en-GB"/>
+        </w:rPr>
+        <w:t xml:space="preserve"> Fields” tab </w:t>
+      </w:r>
+      <w:r>
+        <w:rPr>
+          <w:lang w:val="en-GB"/>
+        </w:rPr>
+        <w:t>in</w:t>
+      </w:r>
+      <w:r>
+        <w:rPr>
+          <w:lang w:val="en-GB"/>
+        </w:rPr>
+        <w:t xml:space="preserve"> every kind of search method</w:t>
+      </w:r>
+      <w:r>
+        <w:rPr>
+          <w:lang w:val="en-GB"/>
+        </w:rPr>
+        <w:t xml:space="preserve"> </w:t>
+      </w:r>
+      <w:r>
+        <w:rPr>
+          <w:b/>
+          <w:bCs/>
+          <w:lang w:val="en-GB"/>
+        </w:rPr>
+        <w:t>(JR</w:t>
+      </w:r>
+      <w:r>
+        <w:rPr>
+          <w:b/>
+          <w:bCs/>
+          <w:lang w:val="en-GB"/>
+        </w:rPr>
+        <w:t>2</w:t>
+      </w:r>
+      <w:r>
+        <w:rPr>
+          <w:b/>
+          <w:bCs/>
+          <w:lang w:val="en-GB"/>
+        </w:rPr>
+        <w:t>)</w:t>
+      </w:r>
+      <w:r>
+        <w:rPr>
+          <w:lang w:val="en-GB"/>
+        </w:rPr>
+        <w:t>.</w:t>
+      </w:r>
+    </w:p>
+    <w:p>
+      <w:pPr>
+        <w:pBdr>
+          <w:bottom w:val="single" w:sz="12" w:space="1" w:color="auto"/>
+        </w:pBdr>
+        <w:jc w:val="both"/>
+        <w:rPr>
+          <w:lang w:val="en-GB"/>
+        </w:rPr>
+      </w:pPr>
     </w:p>
     <w:p>
       <w:pPr>

</xml_diff>